<commit_message>
Formatting refinement and character substitutions.
</commit_message>
<xml_diff>
--- a/C0776_c1384-Item65/C0776_c1384-Item65.docx
+++ b/C0776_c1384-Item65/C0776_c1384-Item65.docx
@@ -1,6 +1,6 @@
 
 <file path=word/document.xml><?xml version="1.0" encoding="utf-8"?>
-<w:document xmlns:wpc="http://schemas.microsoft.com/office/word/2010/wordprocessingCanvas" xmlns:cx="http://schemas.microsoft.com/office/drawing/2014/chartex" xmlns:cx1="http://schemas.microsoft.com/office/drawing/2015/9/8/chartex" xmlns:cx2="http://schemas.microsoft.com/office/drawing/2015/10/21/chartex" xmlns:cx3="http://schemas.microsoft.com/office/drawing/2016/5/9/chartex" xmlns:cx4="http://schemas.microsoft.com/office/drawing/2016/5/10/chartex" xmlns:cx5="http://schemas.microsoft.com/office/drawing/2016/5/11/chartex" xmlns:cx6="http://schemas.microsoft.com/office/drawing/2016/5/12/chartex" xmlns:cx7="http://schemas.microsoft.com/office/drawing/2016/5/13/chartex" xmlns:cx8="http://schemas.microsoft.com/office/drawing/2016/5/14/chartex" xmlns:mc="http://schemas.openxmlformats.org/markup-compatibility/2006" xmlns:aink="http://schemas.microsoft.com/office/drawing/2016/ink" xmlns:am3d="http://schemas.microsoft.com/office/drawing/2017/model3d" xmlns:o="urn:schemas-microsoft-com:office:office" xmlns:oel="http://schemas.microsoft.com/office/2019/extlst" xmlns:r="http://schemas.openxmlformats.org/officeDocument/2006/relationships" xmlns:m="http://schemas.openxmlformats.org/officeDocument/2006/math" xmlns:v="urn:schemas-microsoft-com:vml" xmlns:wp14="http://schemas.microsoft.com/office/word/2010/wordprocessingDrawing" xmlns:wp="http://schemas.openxmlformats.org/drawingml/2006/wordprocessingDrawing" xmlns:w10="urn:schemas-microsoft-com:office:word" xmlns:w="http://schemas.openxmlformats.org/wordprocessingml/2006/main" xmlns:w14="http://schemas.microsoft.com/office/word/2010/wordml" xmlns:w15="http://schemas.microsoft.com/office/word/2012/wordml" xmlns:w16cex="http://schemas.microsoft.com/office/word/2018/wordml/cex" xmlns:w16cid="http://schemas.microsoft.com/office/word/2016/wordml/cid" xmlns:w16="http://schemas.microsoft.com/office/word/2018/wordml" xmlns:w16sdtdh="http://schemas.microsoft.com/office/word/2020/wordml/sdtdatahash" xmlns:w16se="http://schemas.microsoft.com/office/word/2015/wordml/symex" xmlns:wpg="http://schemas.microsoft.com/office/word/2010/wordprocessingGroup" xmlns:wpi="http://schemas.microsoft.com/office/word/2010/wordprocessingInk" xmlns:wne="http://schemas.microsoft.com/office/word/2006/wordml" xmlns:wps="http://schemas.microsoft.com/office/word/2010/wordprocessingShape" mc:Ignorable="w14 w15 w16se w16cid w16 w16cex w16sdtdh wp14">
+<w:document xmlns:wpc="http://schemas.microsoft.com/office/word/2010/wordprocessingCanvas" xmlns:cx="http://schemas.microsoft.com/office/drawing/2014/chartex" xmlns:cx1="http://schemas.microsoft.com/office/drawing/2015/9/8/chartex" xmlns:cx2="http://schemas.microsoft.com/office/drawing/2015/10/21/chartex" xmlns:cx3="http://schemas.microsoft.com/office/drawing/2016/5/9/chartex" xmlns:cx4="http://schemas.microsoft.com/office/drawing/2016/5/10/chartex" xmlns:cx5="http://schemas.microsoft.com/office/drawing/2016/5/11/chartex" xmlns:cx6="http://schemas.microsoft.com/office/drawing/2016/5/12/chartex" xmlns:cx7="http://schemas.microsoft.com/office/drawing/2016/5/13/chartex" xmlns:cx8="http://schemas.microsoft.com/office/drawing/2016/5/14/chartex" xmlns:mc="http://schemas.openxmlformats.org/markup-compatibility/2006" xmlns:aink="http://schemas.microsoft.com/office/drawing/2016/ink" xmlns:am3d="http://schemas.microsoft.com/office/drawing/2017/model3d" xmlns:o="urn:schemas-microsoft-com:office:office" xmlns:oel="http://schemas.microsoft.com/office/2019/extlst" xmlns:r="http://schemas.openxmlformats.org/officeDocument/2006/relationships" xmlns:m="http://schemas.openxmlformats.org/officeDocument/2006/math" xmlns:v="urn:schemas-microsoft-com:vml" xmlns:wp14="http://schemas.microsoft.com/office/word/2010/wordprocessingDrawing" xmlns:wp="http://schemas.openxmlformats.org/drawingml/2006/wordprocessingDrawing" xmlns:w10="urn:schemas-microsoft-com:office:word" xmlns:w="http://schemas.openxmlformats.org/wordprocessingml/2006/main" xmlns:w14="http://schemas.microsoft.com/office/word/2010/wordml" xmlns:w15="http://schemas.microsoft.com/office/word/2012/wordml" xmlns:w16cex="http://schemas.microsoft.com/office/word/2018/wordml/cex" xmlns:w16cid="http://schemas.microsoft.com/office/word/2016/wordml/cid" xmlns:w16="http://schemas.microsoft.com/office/word/2018/wordml" xmlns:w16du="http://schemas.microsoft.com/office/word/2023/wordml/word16du" xmlns:w16sdtdh="http://schemas.microsoft.com/office/word/2020/wordml/sdtdatahash" xmlns:w16se="http://schemas.microsoft.com/office/word/2015/wordml/symex" xmlns:wpg="http://schemas.microsoft.com/office/word/2010/wordprocessingGroup" xmlns:wpi="http://schemas.microsoft.com/office/word/2010/wordprocessingInk" xmlns:wne="http://schemas.microsoft.com/office/word/2006/wordml" xmlns:wps="http://schemas.microsoft.com/office/word/2010/wordprocessingShape" mc:Ignorable="w14 w15 w16se w16cid w16 w16cex w16sdtdh wp14">
   <w:body>
     <w:p>
       <w:pPr>
@@ -2658,17 +2658,31 @@
         </w:rPr>
         <w:t>በመዋዕለ</w:t>
       </w:r>
-      <w:r>
-        <w:rPr>
-          <w:rFonts w:ascii="Geʾez Manuscript Zemen" w:hAnsi="Geʾez Manuscript Zemen" w:cs="Geʾez Manuscript Zemen"/>
-        </w:rPr>
-        <w:t>፡</w:t>
-      </w:r>
-      <w:r>
-        <w:rPr>
-          <w:rFonts w:ascii="Geʾez Manuscript Zemen" w:hAnsi="Geʾez Manuscript Zemen" w:cs="Geʾez Manuscript Zemen"/>
-        </w:rPr>
-        <w:t>ጵጵስናሁ</w:t>
+      <w:proofErr w:type="spellEnd"/>
+      <w:r>
+        <w:rPr>
+          <w:rFonts w:ascii="Geʾez Manuscript Zemen" w:hAnsi="Geʾez Manuscript Zemen" w:cs="Geʾez Manuscript Zemen"/>
+        </w:rPr>
+        <w:t>፡</w:t>
+      </w:r>
+      <w:r>
+        <w:rPr>
+          <w:rFonts w:ascii="Geʾez Manuscript Zemen" w:hAnsi="Geʾez Manuscript Zemen" w:cs="Geʾez Manuscript Zemen"/>
+        </w:rPr>
+        <w:t></w:t>
+      </w:r>
+      <w:r>
+        <w:rPr>
+          <w:rFonts w:ascii="Geʾez Manuscript Zemen" w:hAnsi="Geʾez Manuscript Zemen" w:cs="Geʾez Manuscript Zemen"/>
+        </w:rPr>
+        <w:t></w:t>
+      </w:r>
+      <w:proofErr w:type="spellStart"/>
+      <w:r>
+        <w:rPr>
+          <w:rFonts w:ascii="Geʾez Manuscript Zemen" w:hAnsi="Geʾez Manuscript Zemen" w:cs="Geʾez Manuscript Zemen"/>
+        </w:rPr>
+        <w:t>ስናሁ</w:t>
       </w:r>
       <w:r>
         <w:rPr>
@@ -4534,9 +4548,8 @@
       <w:r>
         <w:rPr>
           <w:rFonts w:ascii="Geʾez Manuscript Zemen" w:hAnsi="Geʾez Manuscript Zemen" w:cs="Geʾez Manuscript Zemen"/>
-          <w:highlight w:val="yellow"/>
-        </w:rPr>
-        <w:t>፤</w:t>
+        </w:rPr>
+        <w:t></w:t>
       </w:r>
     </w:p>
     <w:p>
@@ -6877,8 +6890,10 @@
       <w:r>
         <w:rPr>
           <w:rFonts w:ascii="Geʾez Manuscript Zemen Regular" w:hAnsi="Geʾez Manuscript Zemen Regular" w:cs="Geʾez Manuscript Zemen Regular"/>
-        </w:rPr>
-        <w:t>፡</w:t>
+          <w:sz w:val="20"/>
+          <w:szCs w:val="20"/>
+        </w:rPr>
+        <w:t xml:space="preserve"> </w:t>
       </w:r>
       <w:r>
         <w:rPr>
@@ -6889,8 +6904,10 @@
       <w:r>
         <w:rPr>
           <w:rFonts w:ascii="Geʾez Manuscript Zemen Regular" w:hAnsi="Geʾez Manuscript Zemen Regular" w:cs="Geʾez Manuscript Zemen Regular"/>
-        </w:rPr>
-        <w:t>፡</w:t>
+          <w:sz w:val="20"/>
+          <w:szCs w:val="20"/>
+        </w:rPr>
+        <w:t xml:space="preserve"> </w:t>
       </w:r>
       <w:r>
         <w:rPr>
@@ -6901,8 +6918,10 @@
       <w:r>
         <w:rPr>
           <w:rFonts w:ascii="Geʾez Manuscript Zemen Regular" w:hAnsi="Geʾez Manuscript Zemen Regular" w:cs="Geʾez Manuscript Zemen Regular"/>
-        </w:rPr>
-        <w:t>፡</w:t>
+          <w:sz w:val="20"/>
+          <w:szCs w:val="20"/>
+        </w:rPr>
+        <w:t xml:space="preserve"> </w:t>
       </w:r>
       <w:r>
         <w:rPr>
@@ -6913,14 +6932,16 @@
       <w:r>
         <w:rPr>
           <w:rFonts w:ascii="Geʾez Manuscript Zemen Regular" w:hAnsi="Geʾez Manuscript Zemen Regular" w:cs="Geʾez Manuscript Zemen Regular"/>
-        </w:rPr>
-        <w:t>፡</w:t>
+          <w:sz w:val="20"/>
+          <w:szCs w:val="20"/>
+        </w:rPr>
+        <w:t xml:space="preserve"> </w:t>
       </w:r>
       <w:r>
         <w:rPr>
           <w:rFonts w:ascii="Geʾez Manuscript Zemen Regular" w:hAnsi="Geʾez Manuscript Zemen Regular" w:cs="Geʾez Manuscript Zemen Regular"/>
         </w:rPr>
-        <w:t></w:t>
+        <w:t></w:t>
       </w:r>
     </w:p>
     <w:p>
@@ -7310,8 +7331,10 @@
       <w:r>
         <w:rPr>
           <w:rFonts w:ascii="Geʾez Manuscript Zemen Regular" w:hAnsi="Geʾez Manuscript Zemen Regular" w:cs="Geʾez Manuscript Zemen Regular"/>
-        </w:rPr>
-        <w:t>፡</w:t>
+          <w:sz w:val="20"/>
+          <w:szCs w:val="20"/>
+        </w:rPr>
+        <w:t xml:space="preserve"> </w:t>
       </w:r>
       <w:r>
         <w:rPr>
@@ -7322,8 +7345,10 @@
       <w:r>
         <w:rPr>
           <w:rFonts w:ascii="Geʾez Manuscript Zemen Regular" w:hAnsi="Geʾez Manuscript Zemen Regular" w:cs="Geʾez Manuscript Zemen Regular"/>
-        </w:rPr>
-        <w:t>፡</w:t>
+          <w:sz w:val="20"/>
+          <w:szCs w:val="20"/>
+        </w:rPr>
+        <w:t xml:space="preserve"> </w:t>
       </w:r>
       <w:r>
         <w:rPr>
@@ -7334,8 +7359,10 @@
       <w:r>
         <w:rPr>
           <w:rFonts w:ascii="Geʾez Manuscript Zemen Regular" w:hAnsi="Geʾez Manuscript Zemen Regular" w:cs="Geʾez Manuscript Zemen Regular"/>
-        </w:rPr>
-        <w:t>፡</w:t>
+          <w:sz w:val="20"/>
+          <w:szCs w:val="20"/>
+        </w:rPr>
+        <w:t xml:space="preserve"> </w:t>
       </w:r>
       <w:r>
         <w:rPr>
@@ -7346,516 +7373,494 @@
       <w:r>
         <w:rPr>
           <w:rFonts w:ascii="Geʾez Manuscript Zemen Regular" w:hAnsi="Geʾez Manuscript Zemen Regular" w:cs="Geʾez Manuscript Zemen Regular"/>
-        </w:rPr>
-        <w:t>፡</w:t>
+          <w:sz w:val="20"/>
+          <w:szCs w:val="20"/>
+        </w:rPr>
+        <w:t xml:space="preserve"> </w:t>
       </w:r>
       <w:r>
         <w:rPr>
           <w:rFonts w:ascii="Geʾez Manuscript Zemen Regular" w:hAnsi="Geʾez Manuscript Zemen Regular" w:cs="Geʾez Manuscript Zemen Regular"/>
         </w:rPr>
+        <w:t></w:t>
+      </w:r>
+    </w:p>
+    <w:p>
+      <w:pPr>
+        <w:spacing w:after="0" w:line="240" w:lineRule="auto"/>
+        <w:rPr>
+          <w:rFonts w:ascii="Geʾez Manuscript Zemen" w:hAnsi="Geʾez Manuscript Zemen" w:cs="Geʾez Manuscript Zemen"/>
+          <w:color w:val="FF0000"/>
+        </w:rPr>
+      </w:pPr>
+      <w:proofErr w:type="spellStart"/>
+      <w:r>
+        <w:rPr>
+          <w:rFonts w:ascii="Geʾez Manuscript Zemen" w:hAnsi="Geʾez Manuscript Zemen" w:cs="Geʾez Manuscript Zemen"/>
+          <w:color w:val="FF0000"/>
+        </w:rPr>
+        <w:t>አኮኑ</w:t>
+      </w:r>
+      <w:r>
+        <w:rPr>
+          <w:rFonts w:ascii="Geʾez Manuscript Zemen" w:hAnsi="Geʾez Manuscript Zemen" w:cs="Geʾez Manuscript Zemen"/>
+          <w:color w:val="FF0000"/>
+        </w:rPr>
+        <w:t>፡</w:t>
+      </w:r>
+      <w:r>
+        <w:rPr>
+          <w:rFonts w:ascii="Geʾez Manuscript Zemen" w:hAnsi="Geʾez Manuscript Zemen" w:cs="Geʾez Manuscript Zemen"/>
+          <w:color w:val="FF0000"/>
+        </w:rPr>
+        <w:t>ብእሲ</w:t>
+      </w:r>
+      <w:r>
+        <w:rPr>
+          <w:rFonts w:ascii="Geʾez Manuscript Zemen" w:hAnsi="Geʾez Manuscript Zemen" w:cs="Geʾez Manuscript Zemen"/>
+          <w:color w:val="FF0000"/>
+        </w:rPr>
+        <w:t>፡</w:t>
+      </w:r>
+      <w:r>
+        <w:rPr>
+          <w:rFonts w:ascii="Geʾez Manuscript Zemen" w:hAnsi="Geʾez Manuscript Zemen" w:cs="Geʾez Manuscript Zemen"/>
+          <w:color w:val="FF0000"/>
+        </w:rPr>
+        <w:t>ሶበ</w:t>
+      </w:r>
+      <w:r>
+        <w:rPr>
+          <w:rFonts w:ascii="Geʾez Manuscript Zemen" w:hAnsi="Geʾez Manuscript Zemen" w:cs="Geʾez Manuscript Zemen"/>
+          <w:color w:val="FF0000"/>
+        </w:rPr>
+        <w:t>፡</w:t>
+      </w:r>
+      <w:r>
+        <w:rPr>
+          <w:rFonts w:ascii="Geʾez Manuscript Zemen" w:hAnsi="Geʾez Manuscript Zemen" w:cs="Geʾez Manuscript Zemen"/>
+          <w:color w:val="FF0000"/>
+        </w:rPr>
+        <w:t>ሐኒጸ</w:t>
+      </w:r>
+      <w:proofErr w:type="spellEnd"/>
+      <w:r>
+        <w:rPr>
+          <w:rFonts w:ascii="Geʾez Manuscript Zemen" w:hAnsi="Geʾez Manuscript Zemen" w:cs="Geʾez Manuscript Zemen"/>
+          <w:color w:val="FF0000"/>
+        </w:rPr>
+        <w:t>፡</w:t>
+      </w:r>
+    </w:p>
+    <w:p>
+      <w:pPr>
+        <w:spacing w:after="0" w:line="240" w:lineRule="auto"/>
+        <w:rPr>
+          <w:rFonts w:ascii="Geʾez Manuscript Zemen" w:hAnsi="Geʾez Manuscript Zemen" w:cs="Geʾez Manuscript Zemen"/>
+        </w:rPr>
+      </w:pPr>
+      <w:proofErr w:type="spellStart"/>
+      <w:r>
+        <w:rPr>
+          <w:rFonts w:ascii="Geʾez Manuscript Zemen" w:hAnsi="Geʾez Manuscript Zemen" w:cs="Geʾez Manuscript Zemen"/>
+        </w:rPr>
+        <w:t>ቤት</w:t>
+      </w:r>
+      <w:r>
+        <w:rPr>
+          <w:rFonts w:ascii="Geʾez Manuscript Zemen" w:hAnsi="Geʾez Manuscript Zemen" w:cs="Geʾez Manuscript Zemen"/>
+        </w:rPr>
+        <w:t>፡</w:t>
+      </w:r>
+      <w:r>
+        <w:rPr>
+          <w:rFonts w:ascii="Geʾez Manuscript Zemen" w:hAnsi="Geʾez Manuscript Zemen" w:cs="Geʾez Manuscript Zemen"/>
+        </w:rPr>
+        <w:t>አፍተዎ</w:t>
+      </w:r>
+      <w:r>
+        <w:rPr>
+          <w:rFonts w:ascii="Geʾez Manuscript Zemen" w:hAnsi="Geʾez Manuscript Zemen" w:cs="Geʾez Manuscript Zemen"/>
+        </w:rPr>
+        <w:t></w:t>
+      </w:r>
+      <w:r>
+        <w:rPr>
+          <w:rFonts w:ascii="Geʾez Manuscript Zemen" w:hAnsi="Geʾez Manuscript Zemen" w:cs="Geʾez Manuscript Zemen"/>
+        </w:rPr>
+        <w:t>ኵሎ</w:t>
+      </w:r>
+      <w:r>
+        <w:rPr>
+          <w:rFonts w:ascii="Geʾez Manuscript Zemen" w:hAnsi="Geʾez Manuscript Zemen" w:cs="Geʾez Manuscript Zemen"/>
+        </w:rPr>
+        <w:t>፡</w:t>
+      </w:r>
+      <w:r>
+        <w:rPr>
+          <w:rFonts w:ascii="Geʾez Manuscript Zemen" w:hAnsi="Geʾez Manuscript Zemen" w:cs="Geʾez Manuscript Zemen"/>
+        </w:rPr>
+        <w:t>ፃእ</w:t>
+      </w:r>
+      <w:proofErr w:type="spellEnd"/>
+      <w:r>
+        <w:rPr>
+          <w:rFonts w:ascii="Geʾez Manuscript Zemen" w:hAnsi="Geʾez Manuscript Zemen" w:cs="Geʾez Manuscript Zemen"/>
+        </w:rPr>
+        <w:t>፡</w:t>
+      </w:r>
+    </w:p>
+    <w:p>
+      <w:pPr>
+        <w:spacing w:after="0" w:line="240" w:lineRule="auto"/>
+        <w:rPr>
+          <w:rFonts w:ascii="Geʾez Manuscript Zemen" w:hAnsi="Geʾez Manuscript Zemen" w:cs="Geʾez Manuscript Zemen"/>
+        </w:rPr>
+      </w:pPr>
+      <w:proofErr w:type="spellStart"/>
+      <w:r>
+        <w:rPr>
+          <w:rFonts w:ascii="Geʾez Manuscript Zemen" w:hAnsi="Geʾez Manuscript Zemen" w:cs="Geʾez Manuscript Zemen"/>
+        </w:rPr>
+        <w:t>ፃኦ</w:t>
+      </w:r>
+      <w:r>
+        <w:rPr>
+          <w:rFonts w:ascii="Geʾez Manuscript Zemen" w:hAnsi="Geʾez Manuscript Zemen" w:cs="Geʾez Manuscript Zemen"/>
+        </w:rPr>
+        <w:t>፡</w:t>
+      </w:r>
+      <w:r>
+        <w:rPr>
+          <w:rFonts w:ascii="Geʾez Manuscript Zemen" w:hAnsi="Geʾez Manuscript Zemen" w:cs="Geʾez Manuscript Zemen"/>
+        </w:rPr>
+        <w:t>ያቀድም</w:t>
+      </w:r>
+      <w:r>
+        <w:rPr>
+          <w:rFonts w:ascii="Geʾez Manuscript Zemen" w:hAnsi="Geʾez Manuscript Zemen" w:cs="Geʾez Manuscript Zemen"/>
+        </w:rPr>
+        <w:t>፡</w:t>
+      </w:r>
+      <w:r>
+        <w:rPr>
+          <w:rFonts w:ascii="Geʾez Manuscript Zemen" w:hAnsi="Geʾez Manuscript Zemen" w:cs="Geʾez Manuscript Zemen"/>
+        </w:rPr>
+        <w:t>አስተዳል</w:t>
+      </w:r>
+      <w:proofErr w:type="spellEnd"/>
+    </w:p>
+    <w:p>
+      <w:pPr>
+        <w:spacing w:after="0" w:line="240" w:lineRule="auto"/>
+        <w:rPr>
+          <w:rFonts w:ascii="Geʾez Manuscript Zemen" w:hAnsi="Geʾez Manuscript Zemen" w:cs="Geʾez Manuscript Zemen"/>
+        </w:rPr>
+      </w:pPr>
+    </w:p>
+    <w:p>
+      <w:pPr>
+        <w:spacing w:after="0" w:line="240" w:lineRule="auto"/>
+        <w:rPr>
+          <w:rFonts w:ascii="Geʾez Manuscript Zemen" w:hAnsi="Geʾez Manuscript Zemen" w:cs="Geʾez Manuscript Zemen"/>
+        </w:rPr>
+      </w:pPr>
+      <w:proofErr w:type="spellStart"/>
+      <w:r>
+        <w:rPr>
+          <w:rFonts w:ascii="Geʾez Manuscript Zemen" w:hAnsi="Geʾez Manuscript Zemen" w:cs="Geʾez Manuscript Zemen"/>
+        </w:rPr>
+        <w:t>ዎ</w:t>
+      </w:r>
+      <w:r>
+        <w:rPr>
+          <w:rFonts w:ascii="Geʾez Manuscript Zemen" w:hAnsi="Geʾez Manuscript Zemen" w:cs="Geʾez Manuscript Zemen"/>
+        </w:rPr>
+        <w:t></w:t>
+      </w:r>
+      <w:r>
+        <w:rPr>
+          <w:rFonts w:ascii="Geʾez Manuscript Zemen" w:hAnsi="Geʾez Manuscript Zemen" w:cs="Geʾez Manuscript Zemen"/>
+        </w:rPr>
+        <w:t>እስእለኪ</w:t>
+      </w:r>
+      <w:r>
+        <w:rPr>
+          <w:rFonts w:ascii="Geʾez Manuscript Zemen" w:hAnsi="Geʾez Manuscript Zemen" w:cs="Geʾez Manuscript Zemen"/>
+        </w:rPr>
+        <w:t>፡</w:t>
+      </w:r>
+      <w:r>
+        <w:rPr>
+          <w:rFonts w:ascii="Geʾez Manuscript Zemen" w:hAnsi="Geʾez Manuscript Zemen" w:cs="Geʾez Manuscript Zemen"/>
+        </w:rPr>
+        <w:t>ሀብኒ</w:t>
+      </w:r>
+      <w:r>
+        <w:rPr>
+          <w:rFonts w:ascii="Geʾez Manuscript Zemen" w:hAnsi="Geʾez Manuscript Zemen" w:cs="Geʾez Manuscript Zemen"/>
+        </w:rPr>
+        <w:t>፡</w:t>
+      </w:r>
+      <w:r>
+        <w:rPr>
+          <w:rFonts w:ascii="Geʾez Manuscript Zemen" w:hAnsi="Geʾez Manuscript Zemen" w:cs="Geʾez Manuscript Zemen"/>
+        </w:rPr>
+        <w:t>መ</w:t>
+      </w:r>
+      <w:proofErr w:type="spellEnd"/>
+    </w:p>
+    <w:p>
+      <w:pPr>
+        <w:spacing w:after="0" w:line="240" w:lineRule="auto"/>
+        <w:rPr>
+          <w:rFonts w:ascii="Geʾez Manuscript Zemen" w:hAnsi="Geʾez Manuscript Zemen" w:cs="Geʾez Manuscript Zemen"/>
+        </w:rPr>
+      </w:pPr>
+      <w:proofErr w:type="spellStart"/>
+      <w:r>
+        <w:rPr>
+          <w:rFonts w:ascii="Geʾez Manuscript Zemen" w:hAnsi="Geʾez Manuscript Zemen" w:cs="Geʾez Manuscript Zemen"/>
+        </w:rPr>
+        <w:t>ንፈሰ</w:t>
+      </w:r>
+      <w:r>
+        <w:rPr>
+          <w:rFonts w:ascii="Geʾez Manuscript Zemen" w:hAnsi="Geʾez Manuscript Zemen" w:cs="Geʾez Manuscript Zemen"/>
+        </w:rPr>
+        <w:t>፡</w:t>
+      </w:r>
+      <w:r>
+        <w:rPr>
+          <w:rFonts w:ascii="Geʾez Manuscript Zemen" w:hAnsi="Geʾez Manuscript Zemen" w:cs="Geʾez Manuscript Zemen"/>
+        </w:rPr>
+        <w:t>ጥበብ</w:t>
+      </w:r>
+      <w:r>
+        <w:rPr>
+          <w:rFonts w:ascii="Geʾez Manuscript Zemen" w:hAnsi="Geʾez Manuscript Zemen" w:cs="Geʾez Manuscript Zemen"/>
+        </w:rPr>
+        <w:t>፡</w:t>
+      </w:r>
+      <w:r>
+        <w:rPr>
+          <w:rFonts w:ascii="Geʾez Manuscript Zemen" w:hAnsi="Geʾez Manuscript Zemen" w:cs="Geʾez Manuscript Zemen"/>
+        </w:rPr>
+        <w:t>ወአለብዎ</w:t>
+      </w:r>
+      <w:proofErr w:type="spellEnd"/>
+      <w:r>
+        <w:rPr>
+          <w:rFonts w:ascii="Geʾez Manuscript Zemen" w:hAnsi="Geʾez Manuscript Zemen" w:cs="Geʾez Manuscript Zemen"/>
+        </w:rPr>
+        <w:t></w:t>
+      </w:r>
+    </w:p>
+    <w:p>
+      <w:pPr>
+        <w:spacing w:after="0" w:line="240" w:lineRule="auto"/>
+        <w:rPr>
+          <w:rFonts w:ascii="Geʾez Manuscript Zemen" w:hAnsi="Geʾez Manuscript Zemen" w:cs="Geʾez Manuscript Zemen"/>
+          <w:color w:val="FF0000"/>
+        </w:rPr>
+      </w:pPr>
+      <w:proofErr w:type="spellStart"/>
+      <w:r>
+        <w:rPr>
+          <w:rFonts w:ascii="Geʾez Manuscript Zemen" w:hAnsi="Geʾez Manuscript Zemen" w:cs="Geʾez Manuscript Zemen"/>
+        </w:rPr>
+        <w:t>መንክራተኪ</w:t>
+      </w:r>
+      <w:r>
+        <w:rPr>
+          <w:rFonts w:ascii="Geʾez Manuscript Zemen" w:hAnsi="Geʾez Manuscript Zemen" w:cs="Geʾez Manuscript Zemen"/>
+        </w:rPr>
+        <w:t>፡</w:t>
+      </w:r>
+      <w:r>
+        <w:rPr>
+          <w:rFonts w:ascii="Geʾez Manuscript Zemen" w:hAnsi="Geʾez Manuscript Zemen" w:cs="Geʾez Manuscript Zemen"/>
+          <w:color w:val="FF0000"/>
+        </w:rPr>
+        <w:t>ማርያም</w:t>
+      </w:r>
+      <w:proofErr w:type="spellEnd"/>
+      <w:r>
+        <w:rPr>
+          <w:rFonts w:ascii="Geʾez Manuscript Zemen" w:hAnsi="Geʾez Manuscript Zemen" w:cs="Geʾez Manuscript Zemen"/>
+          <w:color w:val="FF0000"/>
+        </w:rPr>
+        <w:t>፡</w:t>
+      </w:r>
+    </w:p>
+    <w:p>
+      <w:pPr>
+        <w:spacing w:after="0" w:line="240" w:lineRule="auto"/>
+        <w:rPr>
+          <w:rFonts w:ascii="Geʾez Manuscript Zemen" w:hAnsi="Geʾez Manuscript Zemen" w:cs="Geʾez Manuscript Zemen"/>
+        </w:rPr>
+      </w:pPr>
+      <w:proofErr w:type="spellStart"/>
+      <w:r>
+        <w:rPr>
+          <w:rFonts w:ascii="Geʾez Manuscript Zemen" w:hAnsi="Geʾez Manuscript Zemen" w:cs="Geʾez Manuscript Zemen"/>
+        </w:rPr>
+        <w:t>ሶበ</w:t>
+      </w:r>
+      <w:r>
+        <w:rPr>
+          <w:rFonts w:ascii="Geʾez Manuscript Zemen" w:hAnsi="Geʾez Manuscript Zemen" w:cs="Geʾez Manuscript Zemen"/>
+        </w:rPr>
+        <w:t>፡</w:t>
+      </w:r>
+      <w:r>
+        <w:rPr>
+          <w:rFonts w:ascii="Geʾez Manuscript Zemen" w:hAnsi="Geʾez Manuscript Zemen" w:cs="Geʾez Manuscript Zemen"/>
+        </w:rPr>
+        <w:t>ፈቀድኩ</w:t>
+      </w:r>
+      <w:r>
+        <w:rPr>
+          <w:rFonts w:ascii="Geʾez Manuscript Zemen" w:hAnsi="Geʾez Manuscript Zemen" w:cs="Geʾez Manuscript Zemen"/>
+        </w:rPr>
+        <w:t>፡</w:t>
+      </w:r>
+      <w:r>
+        <w:rPr>
+          <w:rFonts w:ascii="Geʾez Manuscript Zemen" w:hAnsi="Geʾez Manuscript Zemen" w:cs="Geʾez Manuscript Zemen"/>
+        </w:rPr>
+        <w:t>ዜንዎ</w:t>
+      </w:r>
+      <w:r>
+        <w:rPr>
+          <w:rFonts w:ascii="Geʾez Manuscript Zemen" w:hAnsi="Geʾez Manuscript Zemen" w:cs="Geʾez Manuscript Zemen"/>
+        </w:rPr>
+        <w:t></w:t>
+      </w:r>
+      <w:r>
+        <w:rPr>
+          <w:rFonts w:ascii="Geʾez Manuscript Zemen" w:hAnsi="Geʾez Manuscript Zemen" w:cs="Geʾez Manuscript Zemen"/>
+        </w:rPr>
+        <w:t>ወ</w:t>
+      </w:r>
+      <w:proofErr w:type="spellEnd"/>
+    </w:p>
+    <w:p>
+      <w:pPr>
+        <w:spacing w:after="0" w:line="240" w:lineRule="auto"/>
+        <w:rPr>
+          <w:rFonts w:ascii="Geʾez Manuscript Zemen" w:hAnsi="Geʾez Manuscript Zemen" w:cs="Geʾez Manuscript Zemen"/>
+        </w:rPr>
+      </w:pPr>
+      <w:proofErr w:type="spellStart"/>
+      <w:r>
+        <w:rPr>
+          <w:rFonts w:ascii="Geʾez Manuscript Zemen" w:hAnsi="Geʾez Manuscript Zemen" w:cs="Geʾez Manuscript Zemen"/>
+        </w:rPr>
+        <w:t>ለሠናይትኪ</w:t>
+      </w:r>
+      <w:r>
+        <w:rPr>
+          <w:rFonts w:ascii="Geʾez Manuscript Zemen" w:hAnsi="Geʾez Manuscript Zemen" w:cs="Geʾez Manuscript Zemen"/>
+        </w:rPr>
+        <w:t>፡</w:t>
+      </w:r>
+      <w:r>
+        <w:rPr>
+          <w:rFonts w:ascii="Geʾez Manuscript Zemen" w:hAnsi="Geʾez Manuscript Zemen" w:cs="Geʾez Manuscript Zemen"/>
+        </w:rPr>
+        <w:t>ረትዓኒ</w:t>
+      </w:r>
+      <w:r>
+        <w:rPr>
+          <w:rFonts w:ascii="Geʾez Manuscript Zemen" w:hAnsi="Geʾez Manuscript Zemen" w:cs="Geʾez Manuscript Zemen"/>
+        </w:rPr>
+        <w:t>፡</w:t>
+      </w:r>
+      <w:r>
+        <w:rPr>
+          <w:rFonts w:ascii="Geʾez Manuscript Zemen" w:hAnsi="Geʾez Manuscript Zemen" w:cs="Geʾez Manuscript Zemen"/>
+        </w:rPr>
+        <w:t>እ</w:t>
+      </w:r>
+      <w:proofErr w:type="spellEnd"/>
+    </w:p>
+    <w:p>
+      <w:pPr>
+        <w:spacing w:after="0" w:line="240" w:lineRule="auto"/>
+        <w:rPr>
+          <w:rFonts w:ascii="Geʾez Manuscript Zemen" w:hAnsi="Geʾez Manuscript Zemen" w:cs="Geʾez Manuscript Zemen"/>
+        </w:rPr>
+      </w:pPr>
+      <w:proofErr w:type="spellStart"/>
+      <w:r>
+        <w:rPr>
+          <w:rFonts w:ascii="Geʾez Manuscript Zemen" w:hAnsi="Geʾez Manuscript Zemen" w:cs="Geʾez Manuscript Zemen"/>
+        </w:rPr>
+        <w:t>ትልዎ</w:t>
+      </w:r>
+      <w:proofErr w:type="spellEnd"/>
+      <w:r>
+        <w:rPr>
+          <w:rFonts w:ascii="Geʾez Manuscript Zemen" w:hAnsi="Geʾez Manuscript Zemen" w:cs="Geʾez Manuscript Zemen"/>
+        </w:rPr>
+        <w:t></w:t>
+      </w:r>
+    </w:p>
+    <w:p>
+      <w:pPr>
+        <w:spacing w:after="0" w:line="240" w:lineRule="auto"/>
+        <w:rPr>
+          <w:rFonts w:ascii="Geʾez Manuscript Zemen Regular" w:hAnsi="Geʾez Manuscript Zemen Regular" w:cs="Geʾez Manuscript Zemen Regular"/>
+        </w:rPr>
+      </w:pPr>
+      <w:r>
+        <w:rPr>
+          <w:rFonts w:ascii="Geʾez Manuscript Zemen Regular" w:hAnsi="Geʾez Manuscript Zemen Regular" w:cs="Geʾez Manuscript Zemen Regular"/>
+        </w:rPr>
         <w:t></w:t>
       </w:r>
-    </w:p>
-    <w:p>
-      <w:pPr>
-        <w:spacing w:after="0" w:line="240" w:lineRule="auto"/>
-        <w:rPr>
-          <w:rFonts w:ascii="Geʾez Manuscript Zemen" w:hAnsi="Geʾez Manuscript Zemen" w:cs="Geʾez Manuscript Zemen"/>
-          <w:color w:val="FF0000"/>
-        </w:rPr>
-      </w:pPr>
-      <w:proofErr w:type="spellStart"/>
-      <w:r>
-        <w:rPr>
-          <w:rFonts w:ascii="Geʾez Manuscript Zemen" w:hAnsi="Geʾez Manuscript Zemen" w:cs="Geʾez Manuscript Zemen"/>
-          <w:color w:val="FF0000"/>
-        </w:rPr>
-        <w:t>አኮኑ</w:t>
-      </w:r>
-      <w:r>
-        <w:rPr>
-          <w:rFonts w:ascii="Geʾez Manuscript Zemen" w:hAnsi="Geʾez Manuscript Zemen" w:cs="Geʾez Manuscript Zemen"/>
-          <w:color w:val="FF0000"/>
-        </w:rPr>
-        <w:t>፡</w:t>
-      </w:r>
-      <w:r>
-        <w:rPr>
-          <w:rFonts w:ascii="Geʾez Manuscript Zemen" w:hAnsi="Geʾez Manuscript Zemen" w:cs="Geʾez Manuscript Zemen"/>
-          <w:color w:val="FF0000"/>
-        </w:rPr>
-        <w:t>ብእሲ</w:t>
-      </w:r>
-      <w:r>
-        <w:rPr>
-          <w:rFonts w:ascii="Geʾez Manuscript Zemen" w:hAnsi="Geʾez Manuscript Zemen" w:cs="Geʾez Manuscript Zemen"/>
-          <w:color w:val="FF0000"/>
-        </w:rPr>
-        <w:t>፡</w:t>
-      </w:r>
-      <w:r>
-        <w:rPr>
-          <w:rFonts w:ascii="Geʾez Manuscript Zemen" w:hAnsi="Geʾez Manuscript Zemen" w:cs="Geʾez Manuscript Zemen"/>
-          <w:color w:val="FF0000"/>
-        </w:rPr>
-        <w:t>ሶበ</w:t>
-      </w:r>
-      <w:r>
-        <w:rPr>
-          <w:rFonts w:ascii="Geʾez Manuscript Zemen" w:hAnsi="Geʾez Manuscript Zemen" w:cs="Geʾez Manuscript Zemen"/>
-          <w:color w:val="FF0000"/>
-        </w:rPr>
-        <w:t>፡</w:t>
-      </w:r>
-      <w:r>
-        <w:rPr>
-          <w:rFonts w:ascii="Geʾez Manuscript Zemen" w:hAnsi="Geʾez Manuscript Zemen" w:cs="Geʾez Manuscript Zemen"/>
-          <w:color w:val="FF0000"/>
-        </w:rPr>
-        <w:t>ሐኒጸ</w:t>
-      </w:r>
-      <w:proofErr w:type="spellEnd"/>
-      <w:r>
-        <w:rPr>
-          <w:rFonts w:ascii="Geʾez Manuscript Zemen" w:hAnsi="Geʾez Manuscript Zemen" w:cs="Geʾez Manuscript Zemen"/>
-          <w:color w:val="FF0000"/>
-        </w:rPr>
-        <w:t>፡</w:t>
-      </w:r>
-    </w:p>
-    <w:p>
-      <w:pPr>
-        <w:spacing w:after="0" w:line="240" w:lineRule="auto"/>
-        <w:rPr>
-          <w:rFonts w:ascii="Geʾez Manuscript Zemen" w:hAnsi="Geʾez Manuscript Zemen" w:cs="Geʾez Manuscript Zemen"/>
-        </w:rPr>
-      </w:pPr>
-      <w:proofErr w:type="spellStart"/>
-      <w:r>
-        <w:rPr>
-          <w:rFonts w:ascii="Geʾez Manuscript Zemen" w:hAnsi="Geʾez Manuscript Zemen" w:cs="Geʾez Manuscript Zemen"/>
-        </w:rPr>
-        <w:t>ቤት</w:t>
-      </w:r>
-      <w:r>
-        <w:rPr>
-          <w:rFonts w:ascii="Geʾez Manuscript Zemen" w:hAnsi="Geʾez Manuscript Zemen" w:cs="Geʾez Manuscript Zemen"/>
-        </w:rPr>
-        <w:t>፡</w:t>
-      </w:r>
-      <w:r>
-        <w:rPr>
-          <w:rFonts w:ascii="Geʾez Manuscript Zemen" w:hAnsi="Geʾez Manuscript Zemen" w:cs="Geʾez Manuscript Zemen"/>
-        </w:rPr>
-        <w:t>አፍተዎ</w:t>
-      </w:r>
-      <w:r>
-        <w:rPr>
-          <w:rFonts w:ascii="Geʾez Manuscript Zemen" w:hAnsi="Geʾez Manuscript Zemen" w:cs="Geʾez Manuscript Zemen"/>
-        </w:rPr>
-        <w:t></w:t>
-      </w:r>
-      <w:r>
-        <w:rPr>
-          <w:rFonts w:ascii="Geʾez Manuscript Zemen" w:hAnsi="Geʾez Manuscript Zemen" w:cs="Geʾez Manuscript Zemen"/>
-        </w:rPr>
-        <w:t>ኵሎ</w:t>
-      </w:r>
-      <w:r>
-        <w:rPr>
-          <w:rFonts w:ascii="Geʾez Manuscript Zemen" w:hAnsi="Geʾez Manuscript Zemen" w:cs="Geʾez Manuscript Zemen"/>
-        </w:rPr>
-        <w:t>፡</w:t>
-      </w:r>
-      <w:r>
-        <w:rPr>
-          <w:rFonts w:ascii="Geʾez Manuscript Zemen" w:hAnsi="Geʾez Manuscript Zemen" w:cs="Geʾez Manuscript Zemen"/>
-        </w:rPr>
-        <w:t>ፃእ</w:t>
-      </w:r>
-      <w:proofErr w:type="spellEnd"/>
-      <w:r>
-        <w:rPr>
-          <w:rFonts w:ascii="Geʾez Manuscript Zemen" w:hAnsi="Geʾez Manuscript Zemen" w:cs="Geʾez Manuscript Zemen"/>
-        </w:rPr>
-        <w:t>፡</w:t>
-      </w:r>
-    </w:p>
-    <w:p>
-      <w:pPr>
-        <w:spacing w:after="0" w:line="240" w:lineRule="auto"/>
-        <w:rPr>
-          <w:rFonts w:ascii="Geʾez Manuscript Zemen" w:hAnsi="Geʾez Manuscript Zemen" w:cs="Geʾez Manuscript Zemen"/>
-        </w:rPr>
-      </w:pPr>
-      <w:proofErr w:type="spellStart"/>
-      <w:r>
-        <w:rPr>
-          <w:rFonts w:ascii="Geʾez Manuscript Zemen" w:hAnsi="Geʾez Manuscript Zemen" w:cs="Geʾez Manuscript Zemen"/>
-        </w:rPr>
-        <w:t>ፃኦ</w:t>
-      </w:r>
-      <w:r>
-        <w:rPr>
-          <w:rFonts w:ascii="Geʾez Manuscript Zemen" w:hAnsi="Geʾez Manuscript Zemen" w:cs="Geʾez Manuscript Zemen"/>
-        </w:rPr>
-        <w:t>፡</w:t>
-      </w:r>
-      <w:r>
-        <w:rPr>
-          <w:rFonts w:ascii="Geʾez Manuscript Zemen" w:hAnsi="Geʾez Manuscript Zemen" w:cs="Geʾez Manuscript Zemen"/>
-        </w:rPr>
-        <w:t>ያቀድም</w:t>
-      </w:r>
-      <w:r>
-        <w:rPr>
-          <w:rFonts w:ascii="Geʾez Manuscript Zemen" w:hAnsi="Geʾez Manuscript Zemen" w:cs="Geʾez Manuscript Zemen"/>
-        </w:rPr>
-        <w:t>፡</w:t>
-      </w:r>
-      <w:r>
-        <w:rPr>
-          <w:rFonts w:ascii="Geʾez Manuscript Zemen" w:hAnsi="Geʾez Manuscript Zemen" w:cs="Geʾez Manuscript Zemen"/>
-        </w:rPr>
-        <w:t>አስተዳል</w:t>
-      </w:r>
-      <w:proofErr w:type="spellEnd"/>
-    </w:p>
-    <w:p>
-      <w:pPr>
-        <w:spacing w:after="0" w:line="240" w:lineRule="auto"/>
-        <w:rPr>
-          <w:rFonts w:ascii="Geʾez Manuscript Zemen" w:hAnsi="Geʾez Manuscript Zemen" w:cs="Geʾez Manuscript Zemen"/>
-        </w:rPr>
-      </w:pPr>
-    </w:p>
-    <w:p>
-      <w:pPr>
-        <w:spacing w:after="0" w:line="240" w:lineRule="auto"/>
-        <w:rPr>
-          <w:rFonts w:ascii="Geʾez Manuscript Zemen" w:hAnsi="Geʾez Manuscript Zemen" w:cs="Geʾez Manuscript Zemen"/>
-        </w:rPr>
-      </w:pPr>
-      <w:proofErr w:type="spellStart"/>
-      <w:r>
-        <w:rPr>
-          <w:rFonts w:ascii="Geʾez Manuscript Zemen" w:hAnsi="Geʾez Manuscript Zemen" w:cs="Geʾez Manuscript Zemen"/>
-        </w:rPr>
-        <w:t>ዎ</w:t>
-      </w:r>
-      <w:r>
-        <w:rPr>
-          <w:rFonts w:ascii="Geʾez Manuscript Zemen" w:hAnsi="Geʾez Manuscript Zemen" w:cs="Geʾez Manuscript Zemen"/>
-        </w:rPr>
-        <w:t></w:t>
-      </w:r>
-      <w:r>
-        <w:rPr>
-          <w:rFonts w:ascii="Geʾez Manuscript Zemen" w:hAnsi="Geʾez Manuscript Zemen" w:cs="Geʾez Manuscript Zemen"/>
-        </w:rPr>
-        <w:t>እስእለኪ</w:t>
-      </w:r>
-      <w:r>
-        <w:rPr>
-          <w:rFonts w:ascii="Geʾez Manuscript Zemen" w:hAnsi="Geʾez Manuscript Zemen" w:cs="Geʾez Manuscript Zemen"/>
-        </w:rPr>
-        <w:t>፡</w:t>
-      </w:r>
-      <w:r>
-        <w:rPr>
-          <w:rFonts w:ascii="Geʾez Manuscript Zemen" w:hAnsi="Geʾez Manuscript Zemen" w:cs="Geʾez Manuscript Zemen"/>
-        </w:rPr>
-        <w:t>ሀብኒ</w:t>
-      </w:r>
-      <w:r>
-        <w:rPr>
-          <w:rFonts w:ascii="Geʾez Manuscript Zemen" w:hAnsi="Geʾez Manuscript Zemen" w:cs="Geʾez Manuscript Zemen"/>
-        </w:rPr>
-        <w:t>፡</w:t>
-      </w:r>
-      <w:r>
-        <w:rPr>
-          <w:rFonts w:ascii="Geʾez Manuscript Zemen" w:hAnsi="Geʾez Manuscript Zemen" w:cs="Geʾez Manuscript Zemen"/>
-        </w:rPr>
-        <w:t>መ</w:t>
-      </w:r>
-      <w:proofErr w:type="spellEnd"/>
-    </w:p>
-    <w:p>
-      <w:pPr>
-        <w:spacing w:after="0" w:line="240" w:lineRule="auto"/>
-        <w:rPr>
-          <w:rFonts w:ascii="Geʾez Manuscript Zemen" w:hAnsi="Geʾez Manuscript Zemen" w:cs="Geʾez Manuscript Zemen"/>
-        </w:rPr>
-      </w:pPr>
-      <w:proofErr w:type="spellStart"/>
-      <w:r>
-        <w:rPr>
-          <w:rFonts w:ascii="Geʾez Manuscript Zemen" w:hAnsi="Geʾez Manuscript Zemen" w:cs="Geʾez Manuscript Zemen"/>
-        </w:rPr>
-        <w:t>ንፈሰ</w:t>
-      </w:r>
-      <w:r>
-        <w:rPr>
-          <w:rFonts w:ascii="Geʾez Manuscript Zemen" w:hAnsi="Geʾez Manuscript Zemen" w:cs="Geʾez Manuscript Zemen"/>
-        </w:rPr>
-        <w:t>፡</w:t>
-      </w:r>
-      <w:r>
-        <w:rPr>
-          <w:rFonts w:ascii="Geʾez Manuscript Zemen" w:hAnsi="Geʾez Manuscript Zemen" w:cs="Geʾez Manuscript Zemen"/>
-        </w:rPr>
-        <w:t>ጥበብ</w:t>
-      </w:r>
-      <w:r>
-        <w:rPr>
-          <w:rFonts w:ascii="Geʾez Manuscript Zemen" w:hAnsi="Geʾez Manuscript Zemen" w:cs="Geʾez Manuscript Zemen"/>
-        </w:rPr>
-        <w:t>፡</w:t>
-      </w:r>
-      <w:r>
-        <w:rPr>
-          <w:rFonts w:ascii="Geʾez Manuscript Zemen" w:hAnsi="Geʾez Manuscript Zemen" w:cs="Geʾez Manuscript Zemen"/>
-        </w:rPr>
-        <w:t>ወአለብዎ</w:t>
-      </w:r>
-      <w:proofErr w:type="spellEnd"/>
-      <w:r>
-        <w:rPr>
-          <w:rFonts w:ascii="Geʾez Manuscript Zemen" w:hAnsi="Geʾez Manuscript Zemen" w:cs="Geʾez Manuscript Zemen"/>
-        </w:rPr>
-        <w:t></w:t>
-      </w:r>
-      <w:r>
-        <w:rPr>
-          <w:rFonts w:ascii="Geʾez Manuscript Zemen" w:hAnsi="Geʾez Manuscript Zemen" w:cs="Geʾez Manuscript Zemen"/>
-        </w:rPr>
-        <w:t>፡</w:t>
-      </w:r>
-    </w:p>
-    <w:p>
-      <w:pPr>
-        <w:spacing w:after="0" w:line="240" w:lineRule="auto"/>
-        <w:rPr>
-          <w:rFonts w:ascii="Geʾez Manuscript Zemen" w:hAnsi="Geʾez Manuscript Zemen" w:cs="Geʾez Manuscript Zemen"/>
-          <w:color w:val="FF0000"/>
-        </w:rPr>
-      </w:pPr>
-      <w:proofErr w:type="spellStart"/>
-      <w:r>
-        <w:rPr>
-          <w:rFonts w:ascii="Geʾez Manuscript Zemen" w:hAnsi="Geʾez Manuscript Zemen" w:cs="Geʾez Manuscript Zemen"/>
-        </w:rPr>
-        <w:t>መንክራተኪ</w:t>
-      </w:r>
-      <w:r>
-        <w:rPr>
-          <w:rFonts w:ascii="Geʾez Manuscript Zemen" w:hAnsi="Geʾez Manuscript Zemen" w:cs="Geʾez Manuscript Zemen"/>
-        </w:rPr>
-        <w:t>፡</w:t>
-      </w:r>
-      <w:r>
-        <w:rPr>
-          <w:rFonts w:ascii="Geʾez Manuscript Zemen" w:hAnsi="Geʾez Manuscript Zemen" w:cs="Geʾez Manuscript Zemen"/>
-          <w:color w:val="FF0000"/>
-        </w:rPr>
-        <w:t>ማርያም</w:t>
-      </w:r>
-      <w:proofErr w:type="spellEnd"/>
-      <w:r>
-        <w:rPr>
-          <w:rFonts w:ascii="Geʾez Manuscript Zemen" w:hAnsi="Geʾez Manuscript Zemen" w:cs="Geʾez Manuscript Zemen"/>
-          <w:color w:val="FF0000"/>
-        </w:rPr>
-        <w:t>፡</w:t>
-      </w:r>
-    </w:p>
-    <w:p>
-      <w:pPr>
-        <w:spacing w:after="0" w:line="240" w:lineRule="auto"/>
-        <w:rPr>
-          <w:rFonts w:ascii="Geʾez Manuscript Zemen" w:hAnsi="Geʾez Manuscript Zemen" w:cs="Geʾez Manuscript Zemen"/>
-        </w:rPr>
-      </w:pPr>
-      <w:proofErr w:type="spellStart"/>
-      <w:r>
-        <w:rPr>
-          <w:rFonts w:ascii="Geʾez Manuscript Zemen" w:hAnsi="Geʾez Manuscript Zemen" w:cs="Geʾez Manuscript Zemen"/>
-        </w:rPr>
-        <w:t>ሶበ</w:t>
-      </w:r>
-      <w:r>
-        <w:rPr>
-          <w:rFonts w:ascii="Geʾez Manuscript Zemen" w:hAnsi="Geʾez Manuscript Zemen" w:cs="Geʾez Manuscript Zemen"/>
-        </w:rPr>
-        <w:t>፡</w:t>
-      </w:r>
-      <w:r>
-        <w:rPr>
-          <w:rFonts w:ascii="Geʾez Manuscript Zemen" w:hAnsi="Geʾez Manuscript Zemen" w:cs="Geʾez Manuscript Zemen"/>
-        </w:rPr>
-        <w:t>ፈቀድኩ</w:t>
-      </w:r>
-      <w:r>
-        <w:rPr>
-          <w:rFonts w:ascii="Geʾez Manuscript Zemen" w:hAnsi="Geʾez Manuscript Zemen" w:cs="Geʾez Manuscript Zemen"/>
-        </w:rPr>
-        <w:t>፡</w:t>
-      </w:r>
-      <w:r>
-        <w:rPr>
-          <w:rFonts w:ascii="Geʾez Manuscript Zemen" w:hAnsi="Geʾez Manuscript Zemen" w:cs="Geʾez Manuscript Zemen"/>
-        </w:rPr>
-        <w:t>ዜንዎ</w:t>
-      </w:r>
-      <w:r>
-        <w:rPr>
-          <w:rFonts w:ascii="Geʾez Manuscript Zemen" w:hAnsi="Geʾez Manuscript Zemen" w:cs="Geʾez Manuscript Zemen"/>
-        </w:rPr>
-        <w:t></w:t>
-      </w:r>
-      <w:r>
-        <w:rPr>
-          <w:rFonts w:ascii="Geʾez Manuscript Zemen" w:hAnsi="Geʾez Manuscript Zemen" w:cs="Geʾez Manuscript Zemen"/>
-        </w:rPr>
-        <w:t>ወ</w:t>
-      </w:r>
-      <w:proofErr w:type="spellEnd"/>
-    </w:p>
-    <w:p>
-      <w:pPr>
-        <w:spacing w:after="0" w:line="240" w:lineRule="auto"/>
-        <w:rPr>
-          <w:rFonts w:ascii="Geʾez Manuscript Zemen" w:hAnsi="Geʾez Manuscript Zemen" w:cs="Geʾez Manuscript Zemen"/>
-        </w:rPr>
-      </w:pPr>
-      <w:proofErr w:type="spellStart"/>
-      <w:r>
-        <w:rPr>
-          <w:rFonts w:ascii="Geʾez Manuscript Zemen" w:hAnsi="Geʾez Manuscript Zemen" w:cs="Geʾez Manuscript Zemen"/>
-        </w:rPr>
-        <w:t>ለሠናይትኪ</w:t>
-      </w:r>
-      <w:r>
-        <w:rPr>
-          <w:rFonts w:ascii="Geʾez Manuscript Zemen" w:hAnsi="Geʾez Manuscript Zemen" w:cs="Geʾez Manuscript Zemen"/>
-        </w:rPr>
-        <w:t>፡</w:t>
-      </w:r>
-      <w:r>
-        <w:rPr>
-          <w:rFonts w:ascii="Geʾez Manuscript Zemen" w:hAnsi="Geʾez Manuscript Zemen" w:cs="Geʾez Manuscript Zemen"/>
-        </w:rPr>
-        <w:t>ረትዓኒ</w:t>
-      </w:r>
-      <w:r>
-        <w:rPr>
-          <w:rFonts w:ascii="Geʾez Manuscript Zemen" w:hAnsi="Geʾez Manuscript Zemen" w:cs="Geʾez Manuscript Zemen"/>
-        </w:rPr>
-        <w:t>፡</w:t>
-      </w:r>
-      <w:r>
-        <w:rPr>
-          <w:rFonts w:ascii="Geʾez Manuscript Zemen" w:hAnsi="Geʾez Manuscript Zemen" w:cs="Geʾez Manuscript Zemen"/>
-        </w:rPr>
-        <w:t>እ</w:t>
-      </w:r>
-      <w:proofErr w:type="spellEnd"/>
-    </w:p>
-    <w:p>
-      <w:pPr>
-        <w:spacing w:after="0" w:line="240" w:lineRule="auto"/>
-        <w:rPr>
-          <w:rFonts w:ascii="Geʾez Manuscript Zemen" w:hAnsi="Geʾez Manuscript Zemen" w:cs="Geʾez Manuscript Zemen"/>
-        </w:rPr>
-      </w:pPr>
-      <w:proofErr w:type="spellStart"/>
-      <w:r>
-        <w:rPr>
-          <w:rFonts w:ascii="Geʾez Manuscript Zemen" w:hAnsi="Geʾez Manuscript Zemen" w:cs="Geʾez Manuscript Zemen"/>
-        </w:rPr>
-        <w:t>ትልዎ</w:t>
-      </w:r>
-      <w:proofErr w:type="spellEnd"/>
-      <w:r>
-        <w:rPr>
-          <w:rFonts w:ascii="Geʾez Manuscript Zemen" w:hAnsi="Geʾez Manuscript Zemen" w:cs="Geʾez Manuscript Zemen"/>
-        </w:rPr>
-        <w:t></w:t>
-      </w:r>
-    </w:p>
-    <w:p>
-      <w:pPr>
-        <w:spacing w:after="0" w:line="240" w:lineRule="auto"/>
+      <w:r>
         <w:rPr>
           <w:rFonts w:ascii="Geʾez Manuscript Zemen Regular" w:hAnsi="Geʾez Manuscript Zemen Regular" w:cs="Geʾez Manuscript Zemen Regular"/>
-        </w:rPr>
-      </w:pPr>
+          <w:sz w:val="20"/>
+          <w:szCs w:val="20"/>
+        </w:rPr>
+        <w:t xml:space="preserve"> </w:t>
+      </w:r>
       <w:r>
         <w:rPr>
           <w:rFonts w:ascii="Geʾez Manuscript Zemen Regular" w:hAnsi="Geʾez Manuscript Zemen Regular" w:cs="Geʾez Manuscript Zemen Regular"/>
         </w:rPr>
+        <w:t></w:t>
+      </w:r>
+      <w:r>
+        <w:rPr>
+          <w:rFonts w:ascii="Geʾez Manuscript Zemen Regular" w:hAnsi="Geʾez Manuscript Zemen Regular" w:cs="Geʾez Manuscript Zemen Regular"/>
+          <w:sz w:val="20"/>
+          <w:szCs w:val="20"/>
+        </w:rPr>
+        <w:t xml:space="preserve"> </w:t>
+      </w:r>
+      <w:r>
+        <w:rPr>
+          <w:rFonts w:ascii="Geʾez Manuscript Zemen Regular" w:hAnsi="Geʾez Manuscript Zemen Regular" w:cs="Geʾez Manuscript Zemen Regular"/>
+        </w:rPr>
         <w:t></w:t>
       </w:r>
       <w:r>
         <w:rPr>
           <w:rFonts w:ascii="Geʾez Manuscript Zemen Regular" w:hAnsi="Geʾez Manuscript Zemen Regular" w:cs="Geʾez Manuscript Zemen Regular"/>
-        </w:rPr>
-        <w:t>፡</w:t>
+          <w:sz w:val="20"/>
+          <w:szCs w:val="20"/>
+        </w:rPr>
+        <w:t xml:space="preserve"> </w:t>
       </w:r>
       <w:r>
         <w:rPr>
           <w:rFonts w:ascii="Geʾez Manuscript Zemen Regular" w:hAnsi="Geʾez Manuscript Zemen Regular" w:cs="Geʾez Manuscript Zemen Regular"/>
         </w:rPr>
         <w:t></w:t>
-      </w:r>
-      <w:r>
-        <w:rPr>
-          <w:rFonts w:ascii="Geʾez Manuscript Zemen Regular" w:hAnsi="Geʾez Manuscript Zemen Regular" w:cs="Geʾez Manuscript Zemen Regular"/>
-        </w:rPr>
-        <w:t>፡</w:t>
-      </w:r>
-      <w:r>
-        <w:rPr>
-          <w:rFonts w:ascii="Geʾez Manuscript Zemen Regular" w:hAnsi="Geʾez Manuscript Zemen Regular" w:cs="Geʾez Manuscript Zemen Regular"/>
-        </w:rPr>
-        <w:t></w:t>
-      </w:r>
-      <w:r>
-        <w:rPr>
-          <w:rFonts w:ascii="Geʾez Manuscript Zemen Regular" w:hAnsi="Geʾez Manuscript Zemen Regular" w:cs="Geʾez Manuscript Zemen Regular"/>
-        </w:rPr>
-        <w:t>፡</w:t>
-      </w:r>
-      <w:r>
-        <w:rPr>
-          <w:rFonts w:ascii="Geʾez Manuscript Zemen Regular" w:hAnsi="Geʾez Manuscript Zemen Regular" w:cs="Geʾez Manuscript Zemen Regular"/>
-        </w:rPr>
-        <w:t></w:t>
-      </w:r>
-      <w:r>
-        <w:rPr>
-          <w:rFonts w:ascii="Geʾez Manuscript Zemen Regular" w:hAnsi="Geʾez Manuscript Zemen Regular" w:cs="Geʾez Manuscript Zemen Regular"/>
-        </w:rPr>
-        <w:t>፡</w:t>
-      </w:r>
-      <w:r>
-        <w:rPr>
-          <w:rFonts w:ascii="Geʾez Manuscript Zemen Regular" w:hAnsi="Geʾez Manuscript Zemen Regular" w:cs="Geʾez Manuscript Zemen Regular"/>
-        </w:rPr>
-        <w:t></w:t>
-      </w:r>
-      <w:r>
-        <w:rPr>
-          <w:rFonts w:ascii="Geʾez Manuscript Zemen Regular" w:hAnsi="Geʾez Manuscript Zemen Regular" w:cs="Geʾez Manuscript Zemen Regular"/>
-        </w:rPr>
-        <w:t></w:t>
-      </w:r>
-      <w:r>
-        <w:rPr>
-          <w:rFonts w:ascii="Geʾez Manuscript Zemen Regular" w:hAnsi="Geʾez Manuscript Zemen Regular" w:cs="Geʾez Manuscript Zemen Regular"/>
-        </w:rPr>
-        <w:t></w:t>
       </w:r>
     </w:p>
     <w:p>
@@ -10401,8 +10406,10 @@
       <w:r>
         <w:rPr>
           <w:rFonts w:ascii="Geʾez Manuscript Zemen Regular" w:hAnsi="Geʾez Manuscript Zemen Regular" w:cs="Geʾez Manuscript Zemen Regular"/>
-        </w:rPr>
-        <w:t>፡</w:t>
+          <w:sz w:val="20"/>
+          <w:szCs w:val="20"/>
+        </w:rPr>
+        <w:t xml:space="preserve"> </w:t>
       </w:r>
       <w:r>
         <w:rPr>
@@ -10413,8 +10420,10 @@
       <w:r>
         <w:rPr>
           <w:rFonts w:ascii="Geʾez Manuscript Zemen Regular" w:hAnsi="Geʾez Manuscript Zemen Regular" w:cs="Geʾez Manuscript Zemen Regular"/>
-        </w:rPr>
-        <w:t>፡</w:t>
+          <w:sz w:val="20"/>
+          <w:szCs w:val="20"/>
+        </w:rPr>
+        <w:t xml:space="preserve"> </w:t>
       </w:r>
       <w:r>
         <w:rPr>
@@ -10425,8 +10434,10 @@
       <w:r>
         <w:rPr>
           <w:rFonts w:ascii="Geʾez Manuscript Zemen Regular" w:hAnsi="Geʾez Manuscript Zemen Regular" w:cs="Geʾez Manuscript Zemen Regular"/>
-        </w:rPr>
-        <w:t>፡</w:t>
+          <w:sz w:val="20"/>
+          <w:szCs w:val="20"/>
+        </w:rPr>
+        <w:t xml:space="preserve"> </w:t>
       </w:r>
       <w:r>
         <w:rPr>
@@ -10437,8 +10448,10 @@
       <w:r>
         <w:rPr>
           <w:rFonts w:ascii="Geʾez Manuscript Zemen Regular" w:hAnsi="Geʾez Manuscript Zemen Regular" w:cs="Geʾez Manuscript Zemen Regular"/>
-        </w:rPr>
-        <w:t>፡</w:t>
+          <w:sz w:val="20"/>
+          <w:szCs w:val="20"/>
+        </w:rPr>
+        <w:t xml:space="preserve"> </w:t>
       </w:r>
       <w:r>
         <w:rPr>
@@ -10839,12 +10852,6 @@
           <w:rFonts w:ascii="Geʾez Manuscript Zemen" w:hAnsi="Geʾez Manuscript Zemen" w:cs="Geʾez Manuscript Zemen"/>
         </w:rPr>
         <w:t></w:t>
-      </w:r>
-      <w:r>
-        <w:rPr>
-          <w:rFonts w:ascii="Geʾez Manuscript Zemen" w:hAnsi="Geʾez Manuscript Zemen" w:cs="Geʾez Manuscript Zemen"/>
-        </w:rPr>
-        <w:t>፡</w:t>
       </w:r>
     </w:p>
     <w:p>
@@ -14377,8 +14384,10 @@
       <w:r>
         <w:rPr>
           <w:rFonts w:ascii="Geʾez Manuscript Zemen Regular" w:hAnsi="Geʾez Manuscript Zemen Regular" w:cs="Geʾez Manuscript Zemen Regular"/>
-        </w:rPr>
-        <w:t>፡</w:t>
+          <w:sz w:val="20"/>
+          <w:szCs w:val="20"/>
+        </w:rPr>
+        <w:t xml:space="preserve"> </w:t>
       </w:r>
       <w:r>
         <w:rPr>
@@ -14389,8 +14398,10 @@
       <w:r>
         <w:rPr>
           <w:rFonts w:ascii="Geʾez Manuscript Zemen Regular" w:hAnsi="Geʾez Manuscript Zemen Regular" w:cs="Geʾez Manuscript Zemen Regular"/>
-        </w:rPr>
-        <w:t>፡</w:t>
+          <w:sz w:val="20"/>
+          <w:szCs w:val="20"/>
+        </w:rPr>
+        <w:t xml:space="preserve"> </w:t>
       </w:r>
       <w:r>
         <w:rPr>
@@ -14401,8 +14412,10 @@
       <w:r>
         <w:rPr>
           <w:rFonts w:ascii="Geʾez Manuscript Zemen Regular" w:hAnsi="Geʾez Manuscript Zemen Regular" w:cs="Geʾez Manuscript Zemen Regular"/>
-        </w:rPr>
-        <w:t>፡</w:t>
+          <w:sz w:val="20"/>
+          <w:szCs w:val="20"/>
+        </w:rPr>
+        <w:t xml:space="preserve"> </w:t>
       </w:r>
       <w:r>
         <w:rPr>
@@ -14413,8 +14426,10 @@
       <w:r>
         <w:rPr>
           <w:rFonts w:ascii="Geʾez Manuscript Zemen Regular" w:hAnsi="Geʾez Manuscript Zemen Regular" w:cs="Geʾez Manuscript Zemen Regular"/>
-        </w:rPr>
-        <w:t>፡</w:t>
+          <w:sz w:val="20"/>
+          <w:szCs w:val="20"/>
+        </w:rPr>
+        <w:t xml:space="preserve"> </w:t>
       </w:r>
       <w:r>
         <w:rPr>
@@ -14931,8 +14946,10 @@
       <w:r>
         <w:rPr>
           <w:rFonts w:ascii="Geʾez Manuscript Zemen Regular" w:hAnsi="Geʾez Manuscript Zemen Regular" w:cs="Geʾez Manuscript Zemen Regular"/>
-        </w:rPr>
-        <w:t>፡</w:t>
+          <w:sz w:val="20"/>
+          <w:szCs w:val="20"/>
+        </w:rPr>
+        <w:t xml:space="preserve"> </w:t>
       </w:r>
       <w:r>
         <w:rPr>
@@ -14943,8 +14960,10 @@
       <w:r>
         <w:rPr>
           <w:rFonts w:ascii="Geʾez Manuscript Zemen Regular" w:hAnsi="Geʾez Manuscript Zemen Regular" w:cs="Geʾez Manuscript Zemen Regular"/>
-        </w:rPr>
-        <w:t>፡</w:t>
+          <w:sz w:val="20"/>
+          <w:szCs w:val="20"/>
+        </w:rPr>
+        <w:t xml:space="preserve"> </w:t>
       </w:r>
       <w:r>
         <w:rPr>
@@ -14955,8 +14974,10 @@
       <w:r>
         <w:rPr>
           <w:rFonts w:ascii="Geʾez Manuscript Zemen Regular" w:hAnsi="Geʾez Manuscript Zemen Regular" w:cs="Geʾez Manuscript Zemen Regular"/>
-        </w:rPr>
-        <w:t>፡</w:t>
+          <w:sz w:val="20"/>
+          <w:szCs w:val="20"/>
+        </w:rPr>
+        <w:t xml:space="preserve"> </w:t>
       </w:r>
       <w:r>
         <w:rPr>
@@ -14967,8 +14988,10 @@
       <w:r>
         <w:rPr>
           <w:rFonts w:ascii="Geʾez Manuscript Zemen Regular" w:hAnsi="Geʾez Manuscript Zemen Regular" w:cs="Geʾez Manuscript Zemen Regular"/>
-        </w:rPr>
-        <w:t>፡</w:t>
+          <w:sz w:val="20"/>
+          <w:szCs w:val="20"/>
+        </w:rPr>
+        <w:t xml:space="preserve"> </w:t>
       </w:r>
       <w:r>
         <w:rPr>
@@ -14986,6 +15009,8 @@
       </w:pPr>
     </w:p>
     <w:sectPr>
+      <w:headerReference w:type="default" r:id="rId6"/>
+      <w:footerReference w:type="default" r:id="rId7"/>
       <w:pgSz w:w="12240" w:h="15840"/>
       <w:pgMar w:top="1440" w:right="1440" w:bottom="1440" w:left="1440" w:header="720" w:footer="720" w:gutter="0"/>
       <w:cols w:space="720"/>
@@ -14993,6 +15018,204 @@
     </w:sectPr>
   </w:body>
 </w:document>
+</file>
+
+<file path=word/endnotes.xml><?xml version="1.0" encoding="utf-8"?>
+<w:endnotes xmlns:wpc="http://schemas.microsoft.com/office/word/2010/wordprocessingCanvas" xmlns:cx="http://schemas.microsoft.com/office/drawing/2014/chartex" xmlns:cx1="http://schemas.microsoft.com/office/drawing/2015/9/8/chartex" xmlns:cx2="http://schemas.microsoft.com/office/drawing/2015/10/21/chartex" xmlns:cx3="http://schemas.microsoft.com/office/drawing/2016/5/9/chartex" xmlns:cx4="http://schemas.microsoft.com/office/drawing/2016/5/10/chartex" xmlns:cx5="http://schemas.microsoft.com/office/drawing/2016/5/11/chartex" xmlns:cx6="http://schemas.microsoft.com/office/drawing/2016/5/12/chartex" xmlns:cx7="http://schemas.microsoft.com/office/drawing/2016/5/13/chartex" xmlns:cx8="http://schemas.microsoft.com/office/drawing/2016/5/14/chartex" xmlns:mc="http://schemas.openxmlformats.org/markup-compatibility/2006" xmlns:aink="http://schemas.microsoft.com/office/drawing/2016/ink" xmlns:am3d="http://schemas.microsoft.com/office/drawing/2017/model3d" xmlns:o="urn:schemas-microsoft-com:office:office" xmlns:oel="http://schemas.microsoft.com/office/2019/extlst" xmlns:r="http://schemas.openxmlformats.org/officeDocument/2006/relationships" xmlns:m="http://schemas.openxmlformats.org/officeDocument/2006/math" xmlns:v="urn:schemas-microsoft-com:vml" xmlns:wp14="http://schemas.microsoft.com/office/word/2010/wordprocessingDrawing" xmlns:wp="http://schemas.openxmlformats.org/drawingml/2006/wordprocessingDrawing" xmlns:w10="urn:schemas-microsoft-com:office:word" xmlns:w="http://schemas.openxmlformats.org/wordprocessingml/2006/main" xmlns:w14="http://schemas.microsoft.com/office/word/2010/wordml" xmlns:w15="http://schemas.microsoft.com/office/word/2012/wordml" xmlns:w16cex="http://schemas.microsoft.com/office/word/2018/wordml/cex" xmlns:w16cid="http://schemas.microsoft.com/office/word/2016/wordml/cid" xmlns:w16="http://schemas.microsoft.com/office/word/2018/wordml" xmlns:w16du="http://schemas.microsoft.com/office/word/2023/wordml/word16du" xmlns:w16sdtdh="http://schemas.microsoft.com/office/word/2020/wordml/sdtdatahash" xmlns:w16se="http://schemas.microsoft.com/office/word/2015/wordml/symex" xmlns:wpg="http://schemas.microsoft.com/office/word/2010/wordprocessingGroup" xmlns:wpi="http://schemas.microsoft.com/office/word/2010/wordprocessingInk" xmlns:wne="http://schemas.microsoft.com/office/word/2006/wordml" xmlns:wps="http://schemas.microsoft.com/office/word/2010/wordprocessingShape" mc:Ignorable="w14 w15 w16se w16cid w16 w16cex w16sdtdh wp14">
+  <w:endnote w:type="separator" w:id="-1">
+    <w:p>
+      <w:pPr>
+        <w:spacing w:after="0" w:line="240" w:lineRule="auto"/>
+      </w:pPr>
+      <w:r>
+        <w:separator/>
+      </w:r>
+    </w:p>
+  </w:endnote>
+  <w:endnote w:type="continuationSeparator" w:id="0">
+    <w:p>
+      <w:pPr>
+        <w:spacing w:after="0" w:line="240" w:lineRule="auto"/>
+      </w:pPr>
+      <w:r>
+        <w:continuationSeparator/>
+      </w:r>
+    </w:p>
+  </w:endnote>
+</w:endnotes>
+</file>
+
+<file path=word/footer1.xml><?xml version="1.0" encoding="utf-8"?>
+<w:ftr xmlns:wpc="http://schemas.microsoft.com/office/word/2010/wordprocessingCanvas" xmlns:cx="http://schemas.microsoft.com/office/drawing/2014/chartex" xmlns:cx1="http://schemas.microsoft.com/office/drawing/2015/9/8/chartex" xmlns:cx2="http://schemas.microsoft.com/office/drawing/2015/10/21/chartex" xmlns:cx3="http://schemas.microsoft.com/office/drawing/2016/5/9/chartex" xmlns:cx4="http://schemas.microsoft.com/office/drawing/2016/5/10/chartex" xmlns:cx5="http://schemas.microsoft.com/office/drawing/2016/5/11/chartex" xmlns:cx6="http://schemas.microsoft.com/office/drawing/2016/5/12/chartex" xmlns:cx7="http://schemas.microsoft.com/office/drawing/2016/5/13/chartex" xmlns:cx8="http://schemas.microsoft.com/office/drawing/2016/5/14/chartex" xmlns:mc="http://schemas.openxmlformats.org/markup-compatibility/2006" xmlns:aink="http://schemas.microsoft.com/office/drawing/2016/ink" xmlns:am3d="http://schemas.microsoft.com/office/drawing/2017/model3d" xmlns:o="urn:schemas-microsoft-com:office:office" xmlns:oel="http://schemas.microsoft.com/office/2019/extlst" xmlns:r="http://schemas.openxmlformats.org/officeDocument/2006/relationships" xmlns:m="http://schemas.openxmlformats.org/officeDocument/2006/math" xmlns:v="urn:schemas-microsoft-com:vml" xmlns:wp14="http://schemas.microsoft.com/office/word/2010/wordprocessingDrawing" xmlns:wp="http://schemas.openxmlformats.org/drawingml/2006/wordprocessingDrawing" xmlns:w10="urn:schemas-microsoft-com:office:word" xmlns:w="http://schemas.openxmlformats.org/wordprocessingml/2006/main" xmlns:w14="http://schemas.microsoft.com/office/word/2010/wordml" xmlns:w15="http://schemas.microsoft.com/office/word/2012/wordml" xmlns:w16cex="http://schemas.microsoft.com/office/word/2018/wordml/cex" xmlns:w16cid="http://schemas.microsoft.com/office/word/2016/wordml/cid" xmlns:w16="http://schemas.microsoft.com/office/word/2018/wordml" xmlns:w16du="http://schemas.microsoft.com/office/word/2023/wordml/word16du" xmlns:w16sdtdh="http://schemas.microsoft.com/office/word/2020/wordml/sdtdatahash" xmlns:w16se="http://schemas.microsoft.com/office/word/2015/wordml/symex" xmlns:wpg="http://schemas.microsoft.com/office/word/2010/wordprocessingGroup" xmlns:wpi="http://schemas.microsoft.com/office/word/2010/wordprocessingInk" xmlns:wne="http://schemas.microsoft.com/office/word/2006/wordml" xmlns:wps="http://schemas.microsoft.com/office/word/2010/wordprocessingShape" mc:Ignorable="w14 w15 w16se w16cid w16 w16cex w16sdtdh wp14">
+  <w:p>
+    <w:pPr>
+      <w:spacing w:after="0" w:line="240" w:lineRule="auto"/>
+      <w:jc w:val="center"/>
+      <w:rPr>
+        <w:rFonts w:eastAsia="Times New Roman" w:cstheme="minorHAnsi"/>
+        <w:color w:val="1F2328"/>
+        <w:lang w:eastAsia="ja-JP"/>
+      </w:rPr>
+    </w:pPr>
+    <w:r>
+      <w:rPr>
+        <w:rFonts w:eastAsia="Times New Roman" w:cstheme="minorHAnsi"/>
+        <w:b/>
+        <w:bCs/>
+        <w:i/>
+        <w:iCs/>
+        <w:color w:val="24292F"/>
+        <w:lang w:eastAsia="ja-JP"/>
+      </w:rPr>
+      <w:t>C0776 Item 6</w:t>
+    </w:r>
+    <w:r>
+      <w:rPr>
+        <w:rFonts w:eastAsia="Times New Roman" w:cstheme="minorHAnsi"/>
+        <w:b/>
+        <w:bCs/>
+        <w:i/>
+        <w:iCs/>
+        <w:color w:val="24292F"/>
+        <w:lang w:eastAsia="ja-JP"/>
+      </w:rPr>
+      <w:t>5</w:t>
+    </w:r>
+    <w:r>
+      <w:rPr>
+        <w:rFonts w:eastAsia="Times New Roman" w:cstheme="minorHAnsi"/>
+        <w:b/>
+        <w:bCs/>
+        <w:i/>
+        <w:iCs/>
+        <w:color w:val="24292F"/>
+        <w:lang w:eastAsia="ja-JP"/>
+      </w:rPr>
+      <w:t xml:space="preserve">, Images </w:t>
+    </w:r>
+    <w:r>
+      <w:rPr>
+        <w:rFonts w:eastAsia="Times New Roman" w:cstheme="minorHAnsi"/>
+        <w:b/>
+        <w:bCs/>
+        <w:i/>
+        <w:iCs/>
+        <w:color w:val="1F2328"/>
+        <w:lang w:eastAsia="ja-JP"/>
+      </w:rPr>
+      <w:t xml:space="preserve">15 </w:t>
+    </w:r>
+    <w:r>
+      <w:rPr>
+        <w:rFonts w:eastAsia="Times New Roman" w:cstheme="minorHAnsi"/>
+        <w:b/>
+        <w:bCs/>
+        <w:i/>
+        <w:iCs/>
+        <w:color w:val="1F2328"/>
+        <w:lang w:eastAsia="ja-JP"/>
+      </w:rPr>
+      <w:t>–</w:t>
+    </w:r>
+    <w:r>
+      <w:rPr>
+        <w:rFonts w:eastAsia="Times New Roman" w:cstheme="minorHAnsi"/>
+        <w:b/>
+        <w:bCs/>
+        <w:i/>
+        <w:iCs/>
+        <w:color w:val="1F2328"/>
+        <w:lang w:eastAsia="ja-JP"/>
+      </w:rPr>
+      <w:t xml:space="preserve"> 29</w:t>
+    </w:r>
+    <w:r>
+      <w:rPr>
+        <w:rFonts w:eastAsia="Times New Roman" w:cstheme="minorHAnsi"/>
+        <w:b/>
+        <w:bCs/>
+        <w:i/>
+        <w:iCs/>
+        <w:color w:val="1F2328"/>
+        <w:lang w:eastAsia="ja-JP"/>
+      </w:rPr>
+      <w:t>,</w:t>
+    </w:r>
+    <w:r>
+      <w:rPr>
+        <w:rFonts w:eastAsia="Times New Roman" w:cstheme="minorHAnsi"/>
+        <w:i/>
+        <w:iCs/>
+        <w:color w:val="1F2328"/>
+        <w:lang w:eastAsia="ja-JP"/>
+      </w:rPr>
+      <w:t xml:space="preserve"> </w:t>
+    </w:r>
+    <w:hyperlink r:id="rId1" w:history="1">
+      <w:r>
+        <w:rPr>
+          <w:rStyle w:val="Hyperlink"/>
+          <w:rFonts w:cstheme="minorHAnsi"/>
+          <w:shd w:val="clear" w:color="auto" w:fill="FFFFFF"/>
+        </w:rPr>
+        <w:t>https://findingaids.princeton.edu/catalog/C0776_c1384</w:t>
+      </w:r>
+    </w:hyperlink>
+  </w:p>
+</w:ftr>
+</file>
+
+<file path=word/footnotes.xml><?xml version="1.0" encoding="utf-8"?>
+<w:footnotes xmlns:wpc="http://schemas.microsoft.com/office/word/2010/wordprocessingCanvas" xmlns:cx="http://schemas.microsoft.com/office/drawing/2014/chartex" xmlns:cx1="http://schemas.microsoft.com/office/drawing/2015/9/8/chartex" xmlns:cx2="http://schemas.microsoft.com/office/drawing/2015/10/21/chartex" xmlns:cx3="http://schemas.microsoft.com/office/drawing/2016/5/9/chartex" xmlns:cx4="http://schemas.microsoft.com/office/drawing/2016/5/10/chartex" xmlns:cx5="http://schemas.microsoft.com/office/drawing/2016/5/11/chartex" xmlns:cx6="http://schemas.microsoft.com/office/drawing/2016/5/12/chartex" xmlns:cx7="http://schemas.microsoft.com/office/drawing/2016/5/13/chartex" xmlns:cx8="http://schemas.microsoft.com/office/drawing/2016/5/14/chartex" xmlns:mc="http://schemas.openxmlformats.org/markup-compatibility/2006" xmlns:aink="http://schemas.microsoft.com/office/drawing/2016/ink" xmlns:am3d="http://schemas.microsoft.com/office/drawing/2017/model3d" xmlns:o="urn:schemas-microsoft-com:office:office" xmlns:oel="http://schemas.microsoft.com/office/2019/extlst" xmlns:r="http://schemas.openxmlformats.org/officeDocument/2006/relationships" xmlns:m="http://schemas.openxmlformats.org/officeDocument/2006/math" xmlns:v="urn:schemas-microsoft-com:vml" xmlns:wp14="http://schemas.microsoft.com/office/word/2010/wordprocessingDrawing" xmlns:wp="http://schemas.openxmlformats.org/drawingml/2006/wordprocessingDrawing" xmlns:w10="urn:schemas-microsoft-com:office:word" xmlns:w="http://schemas.openxmlformats.org/wordprocessingml/2006/main" xmlns:w14="http://schemas.microsoft.com/office/word/2010/wordml" xmlns:w15="http://schemas.microsoft.com/office/word/2012/wordml" xmlns:w16cex="http://schemas.microsoft.com/office/word/2018/wordml/cex" xmlns:w16cid="http://schemas.microsoft.com/office/word/2016/wordml/cid" xmlns:w16="http://schemas.microsoft.com/office/word/2018/wordml" xmlns:w16du="http://schemas.microsoft.com/office/word/2023/wordml/word16du" xmlns:w16sdtdh="http://schemas.microsoft.com/office/word/2020/wordml/sdtdatahash" xmlns:w16se="http://schemas.microsoft.com/office/word/2015/wordml/symex" xmlns:wpg="http://schemas.microsoft.com/office/word/2010/wordprocessingGroup" xmlns:wpi="http://schemas.microsoft.com/office/word/2010/wordprocessingInk" xmlns:wne="http://schemas.microsoft.com/office/word/2006/wordml" xmlns:wps="http://schemas.microsoft.com/office/word/2010/wordprocessingShape" mc:Ignorable="w14 w15 w16se w16cid w16 w16cex w16sdtdh wp14">
+  <w:footnote w:type="separator" w:id="-1">
+    <w:p>
+      <w:pPr>
+        <w:spacing w:after="0" w:line="240" w:lineRule="auto"/>
+      </w:pPr>
+      <w:r>
+        <w:separator/>
+      </w:r>
+    </w:p>
+  </w:footnote>
+  <w:footnote w:type="continuationSeparator" w:id="0">
+    <w:p>
+      <w:pPr>
+        <w:spacing w:after="0" w:line="240" w:lineRule="auto"/>
+      </w:pPr>
+      <w:r>
+        <w:continuationSeparator/>
+      </w:r>
+    </w:p>
+  </w:footnote>
+</w:footnotes>
+</file>
+
+<file path=word/header1.xml><?xml version="1.0" encoding="utf-8"?>
+<w:hdr xmlns:wpc="http://schemas.microsoft.com/office/word/2010/wordprocessingCanvas" xmlns:cx="http://schemas.microsoft.com/office/drawing/2014/chartex" xmlns:cx1="http://schemas.microsoft.com/office/drawing/2015/9/8/chartex" xmlns:cx2="http://schemas.microsoft.com/office/drawing/2015/10/21/chartex" xmlns:cx3="http://schemas.microsoft.com/office/drawing/2016/5/9/chartex" xmlns:cx4="http://schemas.microsoft.com/office/drawing/2016/5/10/chartex" xmlns:cx5="http://schemas.microsoft.com/office/drawing/2016/5/11/chartex" xmlns:cx6="http://schemas.microsoft.com/office/drawing/2016/5/12/chartex" xmlns:cx7="http://schemas.microsoft.com/office/drawing/2016/5/13/chartex" xmlns:cx8="http://schemas.microsoft.com/office/drawing/2016/5/14/chartex" xmlns:mc="http://schemas.openxmlformats.org/markup-compatibility/2006" xmlns:aink="http://schemas.microsoft.com/office/drawing/2016/ink" xmlns:am3d="http://schemas.microsoft.com/office/drawing/2017/model3d" xmlns:o="urn:schemas-microsoft-com:office:office" xmlns:oel="http://schemas.microsoft.com/office/2019/extlst" xmlns:r="http://schemas.openxmlformats.org/officeDocument/2006/relationships" xmlns:m="http://schemas.openxmlformats.org/officeDocument/2006/math" xmlns:v="urn:schemas-microsoft-com:vml" xmlns:wp14="http://schemas.microsoft.com/office/word/2010/wordprocessingDrawing" xmlns:wp="http://schemas.openxmlformats.org/drawingml/2006/wordprocessingDrawing" xmlns:w10="urn:schemas-microsoft-com:office:word" xmlns:w="http://schemas.openxmlformats.org/wordprocessingml/2006/main" xmlns:w14="http://schemas.microsoft.com/office/word/2010/wordml" xmlns:w15="http://schemas.microsoft.com/office/word/2012/wordml" xmlns:w16cex="http://schemas.microsoft.com/office/word/2018/wordml/cex" xmlns:w16cid="http://schemas.microsoft.com/office/word/2016/wordml/cid" xmlns:w16="http://schemas.microsoft.com/office/word/2018/wordml" xmlns:w16du="http://schemas.microsoft.com/office/word/2023/wordml/word16du" xmlns:w16sdtdh="http://schemas.microsoft.com/office/word/2020/wordml/sdtdatahash" xmlns:w16se="http://schemas.microsoft.com/office/word/2015/wordml/symex" xmlns:wpg="http://schemas.microsoft.com/office/word/2010/wordprocessingGroup" xmlns:wpi="http://schemas.microsoft.com/office/word/2010/wordprocessingInk" xmlns:wne="http://schemas.microsoft.com/office/word/2006/wordml" xmlns:wps="http://schemas.microsoft.com/office/word/2010/wordprocessingShape" mc:Ignorable="w14 w15 w16se w16cid w16 w16cex w16sdtdh wp14">
+  <w:p>
+    <w:pPr>
+      <w:pStyle w:val="Header"/>
+      <w:jc w:val="center"/>
+      <w:rPr>
+        <w:rFonts w:cstheme="minorHAnsi"/>
+        <w:i/>
+        <w:iCs/>
+      </w:rPr>
+    </w:pPr>
+    <w:r>
+      <w:rPr>
+        <w:rFonts w:cstheme="minorHAnsi"/>
+        <w:b/>
+        <w:bCs/>
+        <w:i/>
+        <w:iCs/>
+        <w:color w:val="1F2328"/>
+        <w:shd w:val="clear" w:color="auto" w:fill="FFFFFF"/>
+      </w:rPr>
+      <w:t>Princeton Ethiopic Manuscript No. 65: Miracles of Mary</w:t>
+    </w:r>
+  </w:p>
+</w:hdr>
 </file>
 
 <file path=word/styles.xml><?xml version="1.0" encoding="utf-8"?>
@@ -15118,6 +15341,7 @@
     <w:lsdException w:name="HTML Sample" w:semiHidden="1" w:unhideWhenUsed="1"/>
     <w:lsdException w:name="HTML Typewriter" w:semiHidden="1" w:unhideWhenUsed="1"/>
     <w:lsdException w:name="HTML Variable" w:semiHidden="1" w:unhideWhenUsed="1"/>
+    <w:lsdException w:name="Normal Table" w:semiHidden="1" w:unhideWhenUsed="1"/>
     <w:lsdException w:name="annotation subject" w:semiHidden="1" w:unhideWhenUsed="1"/>
     <w:lsdException w:name="No List" w:semiHidden="1" w:unhideWhenUsed="1"/>
     <w:lsdException w:name="Outline List 1" w:semiHidden="1" w:unhideWhenUsed="1"/>
@@ -15160,8 +15384,11 @@
     <w:lsdException w:name="Table Contemporary" w:semiHidden="1" w:unhideWhenUsed="1"/>
     <w:lsdException w:name="Table Elegant" w:semiHidden="1" w:unhideWhenUsed="1"/>
     <w:lsdException w:name="Table Professional" w:semiHidden="1" w:unhideWhenUsed="1"/>
+    <w:lsdException w:name="Table Subtle 1" w:semiHidden="1" w:unhideWhenUsed="1"/>
     <w:lsdException w:name="Table Subtle 2" w:semiHidden="1" w:unhideWhenUsed="1"/>
     <w:lsdException w:name="Table Web 1" w:semiHidden="1" w:unhideWhenUsed="1"/>
+    <w:lsdException w:name="Table Web 2" w:semiHidden="1" w:unhideWhenUsed="1"/>
+    <w:lsdException w:name="Table Web 3" w:semiHidden="1" w:unhideWhenUsed="1"/>
     <w:lsdException w:name="Balloon Text" w:semiHidden="1" w:unhideWhenUsed="1"/>
     <w:lsdException w:name="Table Grid" w:uiPriority="39"/>
     <w:lsdException w:name="Table Theme" w:semiHidden="1" w:unhideWhenUsed="1"/>
@@ -15417,6 +15644,85 @@
     <w:uiPriority w:val="99"/>
     <w:semiHidden/>
     <w:unhideWhenUsed/>
+  </w:style>
+  <w:style w:type="paragraph" w:styleId="Header">
+    <w:name w:val="header"/>
+    <w:basedOn w:val="Normal"/>
+    <w:link w:val="HeaderChar"/>
+    <w:uiPriority w:val="99"/>
+    <w:unhideWhenUsed/>
+    <w:rsid w:val="0071644D"/>
+    <w:pPr>
+      <w:tabs>
+        <w:tab w:val="center" w:pos="4680"/>
+        <w:tab w:val="right" w:pos="9360"/>
+      </w:tabs>
+      <w:spacing w:after="0" w:line="240" w:lineRule="auto"/>
+    </w:pPr>
+  </w:style>
+  <w:style w:type="character" w:customStyle="1" w:styleId="HeaderChar">
+    <w:name w:val="Header Char"/>
+    <w:basedOn w:val="DefaultParagraphFont"/>
+    <w:link w:val="Header"/>
+    <w:uiPriority w:val="99"/>
+    <w:rsid w:val="0071644D"/>
+  </w:style>
+  <w:style w:type="paragraph" w:styleId="Footer">
+    <w:name w:val="footer"/>
+    <w:basedOn w:val="Normal"/>
+    <w:link w:val="FooterChar"/>
+    <w:uiPriority w:val="99"/>
+    <w:unhideWhenUsed/>
+    <w:rsid w:val="0071644D"/>
+    <w:pPr>
+      <w:tabs>
+        <w:tab w:val="center" w:pos="4680"/>
+        <w:tab w:val="right" w:pos="9360"/>
+      </w:tabs>
+      <w:spacing w:after="0" w:line="240" w:lineRule="auto"/>
+    </w:pPr>
+  </w:style>
+  <w:style w:type="character" w:customStyle="1" w:styleId="FooterChar">
+    <w:name w:val="Footer Char"/>
+    <w:basedOn w:val="DefaultParagraphFont"/>
+    <w:link w:val="Footer"/>
+    <w:uiPriority w:val="99"/>
+    <w:rsid w:val="0071644D"/>
+  </w:style>
+  <w:style w:type="character" w:styleId="Hyperlink">
+    <w:name w:val="Hyperlink"/>
+    <w:basedOn w:val="DefaultParagraphFont"/>
+    <w:uiPriority w:val="99"/>
+    <w:unhideWhenUsed/>
+    <w:rsid w:val="0071644D"/>
+    <w:rPr>
+      <w:color w:val="0000FF"/>
+      <w:u w:val="single"/>
+    </w:rPr>
+  </w:style>
+  <w:style w:type="character" w:styleId="FollowedHyperlink">
+    <w:name w:val="FollowedHyperlink"/>
+    <w:basedOn w:val="DefaultParagraphFont"/>
+    <w:uiPriority w:val="99"/>
+    <w:semiHidden/>
+    <w:unhideWhenUsed/>
+    <w:rsid w:val="0071644D"/>
+    <w:rPr>
+      <w:color w:val="954F72" w:themeColor="followedHyperlink"/>
+      <w:u w:val="single"/>
+    </w:rPr>
+  </w:style>
+  <w:style w:type="character" w:styleId="UnresolvedMention">
+    <w:name w:val="Unresolved Mention"/>
+    <w:basedOn w:val="DefaultParagraphFont"/>
+    <w:uiPriority w:val="99"/>
+    <w:semiHidden/>
+    <w:unhideWhenUsed/>
+    <w:rsid w:val="0071644D"/>
+    <w:rPr>
+      <w:color w:val="605E5C"/>
+      <w:shd w:val="clear" w:color="auto" w:fill="E1DFDD"/>
+    </w:rPr>
   </w:style>
 </w:styles>
 </file>

</xml_diff>